<commit_message>
Digimon VAL html añadido
</commit_message>
<xml_diff>
--- a/Bloque1/Guion Actividad03 tema1-DIW-DAW 2023-24.docx
+++ b/Bloque1/Guion Actividad03 tema1-DIW-DAW 2023-24.docx
@@ -719,19 +719,7 @@
         <w:rPr>
           <w:rFonts w:asciiTheme="minorHAnsi" w:hAnsiTheme="minorHAnsi" w:cstheme="minorHAnsi"/>
         </w:rPr>
-        <w:t xml:space="preserve">Por </w:t>
-      </w:r>
-      <w:r>
-        <w:rPr>
-          <w:rFonts w:asciiTheme="minorHAnsi" w:hAnsiTheme="minorHAnsi" w:cstheme="minorHAnsi"/>
-        </w:rPr>
-        <w:t>ejemplo,</w:t>
-      </w:r>
-      <w:r>
-        <w:rPr>
-          <w:rFonts w:asciiTheme="minorHAnsi" w:hAnsiTheme="minorHAnsi" w:cstheme="minorHAnsi"/>
-        </w:rPr>
-        <w:t xml:space="preserve"> </w:t>
+        <w:t xml:space="preserve">Por ejemplo </w:t>
       </w:r>
       <w:r>
         <w:rPr>

</xml_diff>